<commit_message>
Linux Interview questions updated
</commit_message>
<xml_diff>
--- a/DevOps-Study/Git/Git Interview Questions.docx
+++ b/DevOps-Study/Git/Git Interview Questions.docx
@@ -5,14 +5,13 @@
     <w:p>
       <w:pPr>
         <w:pStyle w:val="Normal"/>
-        <w:rPr/>
-      </w:pPr>
-      <w:r>
-        <w:rPr>
-          <w:b/>
-          <w:bCs/>
-        </w:rPr>
-        <w:t>Basic Git Interview Questions:</w:t>
+        <w:rPr>
+          <w:b/>
+          <w:bCs/>
+        </w:rPr>
+      </w:pPr>
+      <w:r>
+        <w:rPr/>
       </w:r>
     </w:p>
     <w:p>

</xml_diff>